<commit_message>
Updated report with old ER
</commit_message>
<xml_diff>
--- a/phase2/phase2report.docx
+++ b/phase2/phase2report.docx
@@ -270,7 +270,7 @@
                   </wp:anchor>
                 </w:drawing>
               </mc:Choice>
-              <mc:Fallback xmlns:w16se="http://schemas.microsoft.com/office/word/2015/wordml/symex" xmlns:cx2="http://schemas.microsoft.com/office/drawing/2015/10/21/chartex" xmlns:cx1="http://schemas.microsoft.com/office/drawing/2015/9/8/chartex" xmlns:cx="http://schemas.microsoft.com/office/drawing/2014/chartex" xmlns:mv="urn:schemas-microsoft-com:mac:vml" xmlns:mo="http://schemas.microsoft.com/office/mac/office/2008/main">
+              <mc:Fallback xmlns:mo="http://schemas.microsoft.com/office/mac/office/2008/main" xmlns:mv="urn:schemas-microsoft-com:mac:vml" xmlns:cx="http://schemas.microsoft.com/office/drawing/2014/chartex" xmlns:cx1="http://schemas.microsoft.com/office/drawing/2015/9/8/chartex" xmlns:cx2="http://schemas.microsoft.com/office/drawing/2015/10/21/chartex" xmlns:w16se="http://schemas.microsoft.com/office/word/2015/wordml/symex">
                 <w:pict>
                   <v:group w14:anchorId="7652EBA4" id="Group 149" o:spid="_x0000_s1026" style="position:absolute;margin-left:0;margin-top:0;width:8in;height:95.7pt;z-index:251662336;mso-width-percent:941;mso-height-percent:121;mso-top-percent:23;mso-position-horizontal:center;mso-position-horizontal-relative:page;mso-position-vertical-relative:page;mso-width-percent:941;mso-height-percent:121;mso-top-percent:23" coordorigin=",-1" coordsize="7315200,1216153" o:gfxdata="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">
                     <v:shape id="Rectangle 51" o:spid="_x0000_s1027" style="position:absolute;top:-1;width:7315200;height:1130373;visibility:visible;mso-wrap-style:square;v-text-anchor:middle" coordsize="7312660,1129665" o:gfxdata="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" path="m0,0l7312660,,7312660,1129665,3619500,733425,,1091565,,0xe" fillcolor="#5b9bd5 [3204]" stroked="f" strokeweight="1pt">
@@ -359,13 +359,41 @@
                                     <w:szCs w:val="28"/>
                                   </w:rPr>
                                 </w:pPr>
+                                <w:proofErr w:type="spellStart"/>
                                 <w:r>
                                   <w:rPr>
                                     <w:color w:val="5B9BD5" w:themeColor="accent1"/>
                                     <w:sz w:val="28"/>
                                     <w:szCs w:val="28"/>
                                   </w:rPr>
-                                  <w:t>Ananth Devadas, adevadas3, Section A</w:t>
+                                  <w:t>Ananth</w:t>
+                                </w:r>
+                                <w:proofErr w:type="spellEnd"/>
+                                <w:r>
+                                  <w:rPr>
+                                    <w:color w:val="5B9BD5" w:themeColor="accent1"/>
+                                    <w:sz w:val="28"/>
+                                    <w:szCs w:val="28"/>
+                                  </w:rPr>
+                                  <w:t xml:space="preserve"> </w:t>
+                                </w:r>
+                                <w:proofErr w:type="spellStart"/>
+                                <w:r>
+                                  <w:rPr>
+                                    <w:color w:val="5B9BD5" w:themeColor="accent1"/>
+                                    <w:sz w:val="28"/>
+                                    <w:szCs w:val="28"/>
+                                  </w:rPr>
+                                  <w:t>Devadas</w:t>
+                                </w:r>
+                                <w:proofErr w:type="spellEnd"/>
+                                <w:r>
+                                  <w:rPr>
+                                    <w:color w:val="5B9BD5" w:themeColor="accent1"/>
+                                    <w:sz w:val="28"/>
+                                    <w:szCs w:val="28"/>
+                                  </w:rPr>
+                                  <w:t>, adevadas3, Section A</w:t>
                                 </w:r>
                               </w:p>
                               <w:p>
@@ -429,8 +457,6 @@
                                   </w:rPr>
                                   <w:t>Ollie Foo, ofoo3, Section A</w:t>
                                 </w:r>
-                                <w:bookmarkStart w:id="0" w:name="_GoBack"/>
-                                <w:bookmarkEnd w:id="0"/>
                               </w:p>
                               <w:p>
                                 <w:pPr>
@@ -1030,6 +1056,8 @@
         <w:lastRenderedPageBreak/>
         <w:t>EER Diagram</w:t>
       </w:r>
+      <w:bookmarkStart w:id="0" w:name="_GoBack"/>
+      <w:bookmarkEnd w:id="0"/>
     </w:p>
     <w:p>
       <w:pPr>
@@ -1041,13 +1069,20 @@
       <w:r>
         <w:rPr>
           <w:noProof/>
-          <w:sz w:val="28"/>
         </w:rPr>
         <w:drawing>
-          <wp:inline distT="0" distB="0" distL="0" distR="0" wp14:anchorId="2186B99A" wp14:editId="428DD528">
-            <wp:extent cx="5943600" cy="7691755"/>
-            <wp:effectExtent l="0" t="0" r="0" b="4445"/>
-            <wp:docPr id="1" name="Picture 1"/>
+          <wp:anchor distT="0" distB="0" distL="114300" distR="114300" simplePos="0" relativeHeight="251663360" behindDoc="1" locked="0" layoutInCell="1" allowOverlap="1" wp14:anchorId="65E72C50" wp14:editId="16A0ACAD">
+            <wp:simplePos x="0" y="0"/>
+            <wp:positionH relativeFrom="margin">
+              <wp:align>center</wp:align>
+            </wp:positionH>
+            <wp:positionV relativeFrom="paragraph">
+              <wp:posOffset>110490</wp:posOffset>
+            </wp:positionV>
+            <wp:extent cx="7450922" cy="5302633"/>
+            <wp:effectExtent l="0" t="0" r="0" b="0"/>
+            <wp:wrapNone/>
+            <wp:docPr id="2" name="Picture 2" descr="https://github.gatech.edu/raw/aeubanks6/CS4400/master/phase2/ER.png?token=AAAWncR0NfxuvQYevFieR0Zwk9KRUZkTks5YFow6wA%3D%3D"/>
             <wp:cNvGraphicFramePr>
               <a:graphicFrameLocks xmlns:a="http://schemas.openxmlformats.org/drawingml/2006/main" noChangeAspect="1"/>
             </wp:cNvGraphicFramePr>
@@ -1055,8 +1090,10 @@
               <a:graphicData uri="http://schemas.openxmlformats.org/drawingml/2006/picture">
                 <pic:pic xmlns:pic="http://schemas.openxmlformats.org/drawingml/2006/picture">
                   <pic:nvPicPr>
-                    <pic:cNvPr id="1" name="EER.pdf"/>
-                    <pic:cNvPicPr/>
+                    <pic:cNvPr id="0" name="Picture 1" descr="https://github.gatech.edu/raw/aeubanks6/CS4400/master/phase2/ER.png?token=AAAWncR0NfxuvQYevFieR0Zwk9KRUZkTks5YFow6wA%3D%3D"/>
+                    <pic:cNvPicPr>
+                      <a:picLocks noChangeAspect="1" noChangeArrowheads="1"/>
+                    </pic:cNvPicPr>
                   </pic:nvPicPr>
                   <pic:blipFill>
                     <a:blip r:embed="rId9">
@@ -1066,23 +1103,34 @@
                         </a:ext>
                       </a:extLst>
                     </a:blip>
+                    <a:srcRect/>
                     <a:stretch>
                       <a:fillRect/>
                     </a:stretch>
                   </pic:blipFill>
-                  <pic:spPr>
+                  <pic:spPr bwMode="auto">
                     <a:xfrm>
                       <a:off x="0" y="0"/>
-                      <a:ext cx="5943600" cy="7691755"/>
+                      <a:ext cx="7450922" cy="5302633"/>
                     </a:xfrm>
                     <a:prstGeom prst="rect">
                       <a:avLst/>
                     </a:prstGeom>
+                    <a:noFill/>
+                    <a:ln>
+                      <a:noFill/>
+                    </a:ln>
                   </pic:spPr>
                 </pic:pic>
               </a:graphicData>
             </a:graphic>
-          </wp:inline>
+            <wp14:sizeRelH relativeFrom="page">
+              <wp14:pctWidth>0</wp14:pctWidth>
+            </wp14:sizeRelH>
+            <wp14:sizeRelV relativeFrom="page">
+              <wp14:pctHeight>0</wp14:pctHeight>
+            </wp14:sizeRelV>
+          </wp:anchor>
         </w:drawing>
       </w:r>
     </w:p>
@@ -1222,7 +1270,7 @@
         <w:rStyle w:val="PageNumber"/>
         <w:noProof/>
       </w:rPr>
-      <w:t>3</w:t>
+      <w:t>2</w:t>
     </w:r>
     <w:r>
       <w:rPr>

</xml_diff>

<commit_message>
remove ids from entities
</commit_message>
<xml_diff>
--- a/phase2/phase2report.docx
+++ b/phase2/phase2report.docx
@@ -1,6 +1,6 @@
 
 <file path=word/document.xml><?xml version="1.0" encoding="utf-8"?>
-<w:document xmlns:wpc="http://schemas.microsoft.com/office/word/2010/wordprocessingCanvas" xmlns:mc="http://schemas.openxmlformats.org/markup-compatibility/2006" xmlns:o="urn:schemas-microsoft-com:office:office" xmlns:r="http://schemas.openxmlformats.org/officeDocument/2006/relationships" xmlns:m="http://schemas.openxmlformats.org/officeDocument/2006/math" xmlns:v="urn:schemas-microsoft-com:vml" xmlns:wp14="http://schemas.microsoft.com/office/word/2010/wordprocessingDrawing" xmlns:wp="http://schemas.openxmlformats.org/drawingml/2006/wordprocessingDrawing" xmlns:w10="urn:schemas-microsoft-com:office:word" xmlns:w="http://schemas.openxmlformats.org/wordprocessingml/2006/main" xmlns:w14="http://schemas.microsoft.com/office/word/2010/wordml" xmlns:w15="http://schemas.microsoft.com/office/word/2012/wordml" xmlns:wpg="http://schemas.microsoft.com/office/word/2010/wordprocessingGroup" xmlns:wpi="http://schemas.microsoft.com/office/word/2010/wordprocessingInk" xmlns:wne="http://schemas.microsoft.com/office/word/2006/wordml" xmlns:wps="http://schemas.microsoft.com/office/word/2010/wordprocessingShape" mc:Ignorable="w14 w15 wp14">
+<w:document xmlns:wpc="http://schemas.microsoft.com/office/word/2010/wordprocessingCanvas" xmlns:mo="http://schemas.microsoft.com/office/mac/office/2008/main" xmlns:mc="http://schemas.openxmlformats.org/markup-compatibility/2006" xmlns:mv="urn:schemas-microsoft-com:mac:vml" xmlns:o="urn:schemas-microsoft-com:office:office" xmlns:r="http://schemas.openxmlformats.org/officeDocument/2006/relationships" xmlns:m="http://schemas.openxmlformats.org/officeDocument/2006/math" xmlns:v="urn:schemas-microsoft-com:vml" xmlns:wp14="http://schemas.microsoft.com/office/word/2010/wordprocessingDrawing" xmlns:wp="http://schemas.openxmlformats.org/drawingml/2006/wordprocessingDrawing" xmlns:w10="urn:schemas-microsoft-com:office:word" xmlns:w="http://schemas.openxmlformats.org/wordprocessingml/2006/main" xmlns:w14="http://schemas.microsoft.com/office/word/2010/wordml" xmlns:w15="http://schemas.microsoft.com/office/word/2012/wordml" xmlns:wpg="http://schemas.microsoft.com/office/word/2010/wordprocessingGroup" xmlns:wpi="http://schemas.microsoft.com/office/word/2010/wordprocessingInk" xmlns:wne="http://schemas.microsoft.com/office/word/2006/wordml" xmlns:wps="http://schemas.microsoft.com/office/word/2010/wordprocessingShape" mc:Ignorable="w14 w15 wp14">
   <w:body>
     <w:sdt>
       <w:sdtPr>
@@ -21,6 +21,7 @@
           <w:r>
             <w:rPr>
               <w:noProof/>
+              <w:lang w:eastAsia="zh-CN"/>
             </w:rPr>
             <mc:AlternateContent>
               <mc:Choice Requires="wpg">
@@ -270,7 +271,7 @@
                   </wp:anchor>
                 </w:drawing>
               </mc:Choice>
-              <mc:Fallback xmlns:mo="http://schemas.microsoft.com/office/mac/office/2008/main" xmlns:mv="urn:schemas-microsoft-com:mac:vml" xmlns:cx="http://schemas.microsoft.com/office/drawing/2014/chartex" xmlns:cx1="http://schemas.microsoft.com/office/drawing/2015/9/8/chartex" xmlns:cx2="http://schemas.microsoft.com/office/drawing/2015/10/21/chartex" xmlns:w16se="http://schemas.microsoft.com/office/word/2015/wordml/symex">
+              <mc:Fallback xmlns:w16se="http://schemas.microsoft.com/office/word/2015/wordml/symex" xmlns:cx2="http://schemas.microsoft.com/office/drawing/2015/10/21/chartex" xmlns:cx1="http://schemas.microsoft.com/office/drawing/2015/9/8/chartex" xmlns:cx="http://schemas.microsoft.com/office/drawing/2014/chartex">
                 <w:pict>
                   <v:group w14:anchorId="7652EBA4" id="Group 149" o:spid="_x0000_s1026" style="position:absolute;margin-left:0;margin-top:0;width:8in;height:95.7pt;z-index:251662336;mso-width-percent:941;mso-height-percent:121;mso-top-percent:23;mso-position-horizontal:center;mso-position-horizontal-relative:page;mso-position-vertical-relative:page;mso-width-percent:941;mso-height-percent:121;mso-top-percent:23" coordorigin=",-1" coordsize="7315200,1216153" o:gfxdata="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">
                     <v:shape id="Rectangle 51" o:spid="_x0000_s1027" style="position:absolute;top:-1;width:7315200;height:1130373;visibility:visible;mso-wrap-style:square;v-text-anchor:middle" coordsize="7312660,1129665" o:gfxdata="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" path="m0,0l7312660,,7312660,1129665,3619500,733425,,1091565,,0xe" fillcolor="#5b9bd5 [3204]" stroked="f" strokeweight="1pt">
@@ -289,6 +290,7 @@
           <w:r>
             <w:rPr>
               <w:noProof/>
+              <w:lang w:eastAsia="zh-CN"/>
             </w:rPr>
             <mc:AlternateContent>
               <mc:Choice Requires="wps">
@@ -310,7 +312,7 @@
                         </wp:positionV>
                       </mc:Fallback>
                     </mc:AlternateContent>
-                    <wp:extent cx="7313930" cy="1246505"/>
+                    <wp:extent cx="7313930" cy="1463675"/>
                     <wp:effectExtent l="0" t="0" r="0" b="0"/>
                     <wp:wrapSquare wrapText="bothSides"/>
                     <wp:docPr id="153" name="Text Box 153"/>
@@ -322,7 +324,7 @@
                           <wps:spPr>
                             <a:xfrm>
                               <a:off x="0" y="0"/>
-                              <a:ext cx="7313930" cy="1246505"/>
+                              <a:ext cx="7313930" cy="1463675"/>
                             </a:xfrm>
                             <a:prstGeom prst="rect">
                               <a:avLst/>
@@ -556,11 +558,11 @@
               </mc:Choice>
               <mc:Fallback>
                 <w:pict>
-                  <v:shapetype w14:anchorId="46AE56D7" id="_x0000_t202" coordsize="21600,21600" o:spt="202" path="m,l,21600r21600,l21600,xe">
+                  <v:shapetype w14:anchorId="46AE56D7" id="_x0000_t202" coordsize="21600,21600" o:spt="202" path="m0,0l0,21600,21600,21600,21600,0xe">
                     <v:stroke joinstyle="miter"/>
                     <v:path gradientshapeok="t" o:connecttype="rect"/>
                   </v:shapetype>
-                  <v:shape id="Text Box 153" o:spid="_x0000_s1026" type="#_x0000_t202" style="position:absolute;margin-left:0;margin-top:0;width:575.9pt;height:98.15pt;z-index:251661312;visibility:visible;mso-wrap-style:square;mso-width-percent:941;mso-height-percent:100;mso-top-percent:700;mso-wrap-distance-left:9pt;mso-wrap-distance-top:0;mso-wrap-distance-right:9pt;mso-wrap-distance-bottom:0;mso-position-horizontal:center;mso-position-horizontal-relative:page;mso-position-vertical-relative:page;mso-width-percent:941;mso-height-percent:100;mso-top-percent:700;mso-width-relative:page;mso-height-relative:page;v-text-anchor:top" o:gfxdata="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" filled="f" stroked="f" strokeweight=".5pt">
+                  <v:shape id="Text Box 153" o:spid="_x0000_s1026" type="#_x0000_t202" style="position:absolute;margin-left:0;margin-top:0;width:575.9pt;height:115.25pt;z-index:251661312;visibility:visible;mso-wrap-style:square;mso-width-percent:941;mso-height-percent:100;mso-top-percent:700;mso-wrap-distance-left:9pt;mso-wrap-distance-top:0;mso-wrap-distance-right:9pt;mso-wrap-distance-bottom:0;mso-position-horizontal:center;mso-position-horizontal-relative:page;mso-position-vertical-relative:page;mso-width-percent:941;mso-height-percent:100;mso-top-percent:700;mso-width-relative:page;mso-height-relative:page;v-text-anchor:top" o:gfxdata="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" filled="f" stroked="f" strokeweight=".5pt">
                     <v:textbox style="mso-fit-shape-to-text:t" inset="126pt,0,54pt,0">
                       <w:txbxContent>
                         <w:p>
@@ -573,13 +575,41 @@
                               <w:szCs w:val="28"/>
                             </w:rPr>
                           </w:pPr>
+                          <w:proofErr w:type="spellStart"/>
                           <w:r>
                             <w:rPr>
                               <w:color w:val="5B9BD5" w:themeColor="accent1"/>
                               <w:sz w:val="28"/>
                               <w:szCs w:val="28"/>
                             </w:rPr>
-                            <w:t>Ananth Devadas, adevadas3, Section A</w:t>
+                            <w:t>Ananth</w:t>
+                          </w:r>
+                          <w:proofErr w:type="spellEnd"/>
+                          <w:r>
+                            <w:rPr>
+                              <w:color w:val="5B9BD5" w:themeColor="accent1"/>
+                              <w:sz w:val="28"/>
+                              <w:szCs w:val="28"/>
+                            </w:rPr>
+                            <w:t xml:space="preserve"> </w:t>
+                          </w:r>
+                          <w:proofErr w:type="spellStart"/>
+                          <w:r>
+                            <w:rPr>
+                              <w:color w:val="5B9BD5" w:themeColor="accent1"/>
+                              <w:sz w:val="28"/>
+                              <w:szCs w:val="28"/>
+                            </w:rPr>
+                            <w:t>Devadas</w:t>
+                          </w:r>
+                          <w:proofErr w:type="spellEnd"/>
+                          <w:r>
+                            <w:rPr>
+                              <w:color w:val="5B9BD5" w:themeColor="accent1"/>
+                              <w:sz w:val="28"/>
+                              <w:szCs w:val="28"/>
+                            </w:rPr>
+                            <w:t>, adevadas3, Section A</w:t>
                           </w:r>
                         </w:p>
                         <w:p>
@@ -643,8 +673,6 @@
                             </w:rPr>
                             <w:t>Ollie Foo, ofoo3, Section A</w:t>
                           </w:r>
-                          <w:bookmarkStart w:id="1" w:name="_GoBack"/>
-                          <w:bookmarkEnd w:id="1"/>
                         </w:p>
                         <w:p>
                           <w:pPr>
@@ -733,6 +761,7 @@
           <w:r>
             <w:rPr>
               <w:noProof/>
+              <w:lang w:eastAsia="zh-CN"/>
             </w:rPr>
             <mc:AlternateContent>
               <mc:Choice Requires="wps">
@@ -1056,8 +1085,6 @@
         <w:lastRenderedPageBreak/>
         <w:t>EER Diagram</w:t>
       </w:r>
-      <w:bookmarkStart w:id="0" w:name="_GoBack"/>
-      <w:bookmarkEnd w:id="0"/>
     </w:p>
     <w:p>
       <w:pPr>
@@ -1066,23 +1093,18 @@
           <w:lang w:eastAsia="zh-CN"/>
         </w:rPr>
       </w:pPr>
+      <w:bookmarkStart w:id="0" w:name="_GoBack"/>
       <w:r>
         <w:rPr>
           <w:noProof/>
+          <w:sz w:val="28"/>
+          <w:lang w:eastAsia="zh-CN"/>
         </w:rPr>
         <w:drawing>
-          <wp:anchor distT="0" distB="0" distL="114300" distR="114300" simplePos="0" relativeHeight="251663360" behindDoc="1" locked="0" layoutInCell="1" allowOverlap="1" wp14:anchorId="65E72C50" wp14:editId="16A0ACAD">
-            <wp:simplePos x="0" y="0"/>
-            <wp:positionH relativeFrom="margin">
-              <wp:align>center</wp:align>
-            </wp:positionH>
-            <wp:positionV relativeFrom="paragraph">
-              <wp:posOffset>110490</wp:posOffset>
-            </wp:positionV>
-            <wp:extent cx="7450922" cy="5302633"/>
-            <wp:effectExtent l="0" t="0" r="0" b="0"/>
-            <wp:wrapNone/>
-            <wp:docPr id="2" name="Picture 2" descr="https://github.gatech.edu/raw/aeubanks6/CS4400/master/phase2/ER.png?token=AAAWncR0NfxuvQYevFieR0Zwk9KRUZkTks5YFow6wA%3D%3D"/>
+          <wp:inline distT="0" distB="0" distL="0" distR="0" wp14:anchorId="6FE4DE45" wp14:editId="767CD779">
+            <wp:extent cx="5943600" cy="7691755"/>
+            <wp:effectExtent l="0" t="0" r="0" b="4445"/>
+            <wp:docPr id="1" name="Picture 1"/>
             <wp:cNvGraphicFramePr>
               <a:graphicFrameLocks xmlns:a="http://schemas.openxmlformats.org/drawingml/2006/main" noChangeAspect="1"/>
             </wp:cNvGraphicFramePr>
@@ -1090,10 +1112,8 @@
               <a:graphicData uri="http://schemas.openxmlformats.org/drawingml/2006/picture">
                 <pic:pic xmlns:pic="http://schemas.openxmlformats.org/drawingml/2006/picture">
                   <pic:nvPicPr>
-                    <pic:cNvPr id="0" name="Picture 1" descr="https://github.gatech.edu/raw/aeubanks6/CS4400/master/phase2/ER.png?token=AAAWncR0NfxuvQYevFieR0Zwk9KRUZkTks5YFow6wA%3D%3D"/>
-                    <pic:cNvPicPr>
-                      <a:picLocks noChangeAspect="1" noChangeArrowheads="1"/>
-                    </pic:cNvPicPr>
+                    <pic:cNvPr id="1" name="EER.pdf"/>
+                    <pic:cNvPicPr/>
                   </pic:nvPicPr>
                   <pic:blipFill>
                     <a:blip r:embed="rId9">
@@ -1103,36 +1123,26 @@
                         </a:ext>
                       </a:extLst>
                     </a:blip>
-                    <a:srcRect/>
                     <a:stretch>
                       <a:fillRect/>
                     </a:stretch>
                   </pic:blipFill>
-                  <pic:spPr bwMode="auto">
+                  <pic:spPr>
                     <a:xfrm>
                       <a:off x="0" y="0"/>
-                      <a:ext cx="7450922" cy="5302633"/>
+                      <a:ext cx="5943600" cy="7691755"/>
                     </a:xfrm>
                     <a:prstGeom prst="rect">
                       <a:avLst/>
                     </a:prstGeom>
-                    <a:noFill/>
-                    <a:ln>
-                      <a:noFill/>
-                    </a:ln>
                   </pic:spPr>
                 </pic:pic>
               </a:graphicData>
             </a:graphic>
-            <wp14:sizeRelH relativeFrom="page">
-              <wp14:pctWidth>0</wp14:pctWidth>
-            </wp14:sizeRelH>
-            <wp14:sizeRelV relativeFrom="page">
-              <wp14:pctHeight>0</wp14:pctHeight>
-            </wp14:sizeRelV>
-          </wp:anchor>
+          </wp:inline>
         </w:drawing>
       </w:r>
+      <w:bookmarkEnd w:id="0"/>
     </w:p>
     <w:p>
       <w:pPr>
@@ -1181,7 +1191,7 @@
 </file>
 
 <file path=word/endnotes.xml><?xml version="1.0" encoding="utf-8"?>
-<w:endnotes xmlns:wpc="http://schemas.microsoft.com/office/word/2010/wordprocessingCanvas" xmlns:mc="http://schemas.openxmlformats.org/markup-compatibility/2006" xmlns:o="urn:schemas-microsoft-com:office:office" xmlns:r="http://schemas.openxmlformats.org/officeDocument/2006/relationships" xmlns:m="http://schemas.openxmlformats.org/officeDocument/2006/math" xmlns:v="urn:schemas-microsoft-com:vml" xmlns:wp14="http://schemas.microsoft.com/office/word/2010/wordprocessingDrawing" xmlns:wp="http://schemas.openxmlformats.org/drawingml/2006/wordprocessingDrawing" xmlns:w10="urn:schemas-microsoft-com:office:word" xmlns:w="http://schemas.openxmlformats.org/wordprocessingml/2006/main" xmlns:w14="http://schemas.microsoft.com/office/word/2010/wordml" xmlns:w15="http://schemas.microsoft.com/office/word/2012/wordml" xmlns:wpg="http://schemas.microsoft.com/office/word/2010/wordprocessingGroup" xmlns:wpi="http://schemas.microsoft.com/office/word/2010/wordprocessingInk" xmlns:wne="http://schemas.microsoft.com/office/word/2006/wordml" xmlns:wps="http://schemas.microsoft.com/office/word/2010/wordprocessingShape" mc:Ignorable="w14 w15 wp14">
+<w:endnotes xmlns:wpc="http://schemas.microsoft.com/office/word/2010/wordprocessingCanvas" xmlns:mo="http://schemas.microsoft.com/office/mac/office/2008/main" xmlns:mc="http://schemas.openxmlformats.org/markup-compatibility/2006" xmlns:mv="urn:schemas-microsoft-com:mac:vml" xmlns:o="urn:schemas-microsoft-com:office:office" xmlns:r="http://schemas.openxmlformats.org/officeDocument/2006/relationships" xmlns:m="http://schemas.openxmlformats.org/officeDocument/2006/math" xmlns:v="urn:schemas-microsoft-com:vml" xmlns:wp14="http://schemas.microsoft.com/office/word/2010/wordprocessingDrawing" xmlns:wp="http://schemas.openxmlformats.org/drawingml/2006/wordprocessingDrawing" xmlns:w10="urn:schemas-microsoft-com:office:word" xmlns:w="http://schemas.openxmlformats.org/wordprocessingml/2006/main" xmlns:w14="http://schemas.microsoft.com/office/word/2010/wordml" xmlns:w15="http://schemas.microsoft.com/office/word/2012/wordml" xmlns:wpg="http://schemas.microsoft.com/office/word/2010/wordprocessingGroup" xmlns:wpi="http://schemas.microsoft.com/office/word/2010/wordprocessingInk" xmlns:wne="http://schemas.microsoft.com/office/word/2006/wordml" xmlns:wps="http://schemas.microsoft.com/office/word/2010/wordprocessingShape" mc:Ignorable="w14 w15 wp14">
   <w:endnote w:type="separator" w:id="-1">
     <w:p>
       <w:r>
@@ -1200,7 +1210,7 @@
 </file>
 
 <file path=word/footer1.xml><?xml version="1.0" encoding="utf-8"?>
-<w:ftr xmlns:wpc="http://schemas.microsoft.com/office/word/2010/wordprocessingCanvas" xmlns:mc="http://schemas.openxmlformats.org/markup-compatibility/2006" xmlns:o="urn:schemas-microsoft-com:office:office" xmlns:r="http://schemas.openxmlformats.org/officeDocument/2006/relationships" xmlns:m="http://schemas.openxmlformats.org/officeDocument/2006/math" xmlns:v="urn:schemas-microsoft-com:vml" xmlns:wp14="http://schemas.microsoft.com/office/word/2010/wordprocessingDrawing" xmlns:wp="http://schemas.openxmlformats.org/drawingml/2006/wordprocessingDrawing" xmlns:w10="urn:schemas-microsoft-com:office:word" xmlns:w="http://schemas.openxmlformats.org/wordprocessingml/2006/main" xmlns:w14="http://schemas.microsoft.com/office/word/2010/wordml" xmlns:w15="http://schemas.microsoft.com/office/word/2012/wordml" xmlns:wpg="http://schemas.microsoft.com/office/word/2010/wordprocessingGroup" xmlns:wpi="http://schemas.microsoft.com/office/word/2010/wordprocessingInk" xmlns:wne="http://schemas.microsoft.com/office/word/2006/wordml" xmlns:wps="http://schemas.microsoft.com/office/word/2010/wordprocessingShape" mc:Ignorable="w14 w15 wp14">
+<w:ftr xmlns:wpc="http://schemas.microsoft.com/office/word/2010/wordprocessingCanvas" xmlns:mo="http://schemas.microsoft.com/office/mac/office/2008/main" xmlns:mc="http://schemas.openxmlformats.org/markup-compatibility/2006" xmlns:mv="urn:schemas-microsoft-com:mac:vml" xmlns:o="urn:schemas-microsoft-com:office:office" xmlns:r="http://schemas.openxmlformats.org/officeDocument/2006/relationships" xmlns:m="http://schemas.openxmlformats.org/officeDocument/2006/math" xmlns:v="urn:schemas-microsoft-com:vml" xmlns:wp14="http://schemas.microsoft.com/office/word/2010/wordprocessingDrawing" xmlns:wp="http://schemas.openxmlformats.org/drawingml/2006/wordprocessingDrawing" xmlns:w10="urn:schemas-microsoft-com:office:word" xmlns:w="http://schemas.openxmlformats.org/wordprocessingml/2006/main" xmlns:w14="http://schemas.microsoft.com/office/word/2010/wordml" xmlns:w15="http://schemas.microsoft.com/office/word/2012/wordml" xmlns:wpg="http://schemas.microsoft.com/office/word/2010/wordprocessingGroup" xmlns:wpi="http://schemas.microsoft.com/office/word/2010/wordprocessingInk" xmlns:wne="http://schemas.microsoft.com/office/word/2006/wordml" xmlns:wps="http://schemas.microsoft.com/office/word/2010/wordprocessingShape" mc:Ignorable="w14 w15 wp14">
   <w:p>
     <w:pPr>
       <w:pStyle w:val="Footer"/>
@@ -1238,7 +1248,7 @@
 </file>
 
 <file path=word/footer2.xml><?xml version="1.0" encoding="utf-8"?>
-<w:ftr xmlns:wpc="http://schemas.microsoft.com/office/word/2010/wordprocessingCanvas" xmlns:mc="http://schemas.openxmlformats.org/markup-compatibility/2006" xmlns:o="urn:schemas-microsoft-com:office:office" xmlns:r="http://schemas.openxmlformats.org/officeDocument/2006/relationships" xmlns:m="http://schemas.openxmlformats.org/officeDocument/2006/math" xmlns:v="urn:schemas-microsoft-com:vml" xmlns:wp14="http://schemas.microsoft.com/office/word/2010/wordprocessingDrawing" xmlns:wp="http://schemas.openxmlformats.org/drawingml/2006/wordprocessingDrawing" xmlns:w10="urn:schemas-microsoft-com:office:word" xmlns:w="http://schemas.openxmlformats.org/wordprocessingml/2006/main" xmlns:w14="http://schemas.microsoft.com/office/word/2010/wordml" xmlns:w15="http://schemas.microsoft.com/office/word/2012/wordml" xmlns:wpg="http://schemas.microsoft.com/office/word/2010/wordprocessingGroup" xmlns:wpi="http://schemas.microsoft.com/office/word/2010/wordprocessingInk" xmlns:wne="http://schemas.microsoft.com/office/word/2006/wordml" xmlns:wps="http://schemas.microsoft.com/office/word/2010/wordprocessingShape" mc:Ignorable="w14 w15 wp14">
+<w:ftr xmlns:wpc="http://schemas.microsoft.com/office/word/2010/wordprocessingCanvas" xmlns:mo="http://schemas.microsoft.com/office/mac/office/2008/main" xmlns:mc="http://schemas.openxmlformats.org/markup-compatibility/2006" xmlns:mv="urn:schemas-microsoft-com:mac:vml" xmlns:o="urn:schemas-microsoft-com:office:office" xmlns:r="http://schemas.openxmlformats.org/officeDocument/2006/relationships" xmlns:m="http://schemas.openxmlformats.org/officeDocument/2006/math" xmlns:v="urn:schemas-microsoft-com:vml" xmlns:wp14="http://schemas.microsoft.com/office/word/2010/wordprocessingDrawing" xmlns:wp="http://schemas.openxmlformats.org/drawingml/2006/wordprocessingDrawing" xmlns:w10="urn:schemas-microsoft-com:office:word" xmlns:w="http://schemas.openxmlformats.org/wordprocessingml/2006/main" xmlns:w14="http://schemas.microsoft.com/office/word/2010/wordml" xmlns:w15="http://schemas.microsoft.com/office/word/2012/wordml" xmlns:wpg="http://schemas.microsoft.com/office/word/2010/wordprocessingGroup" xmlns:wpi="http://schemas.microsoft.com/office/word/2010/wordprocessingInk" xmlns:wne="http://schemas.microsoft.com/office/word/2006/wordml" xmlns:wps="http://schemas.microsoft.com/office/word/2010/wordprocessingShape" mc:Ignorable="w14 w15 wp14">
   <w:p>
     <w:pPr>
       <w:pStyle w:val="Footer"/>
@@ -1270,7 +1280,7 @@
         <w:rStyle w:val="PageNumber"/>
         <w:noProof/>
       </w:rPr>
-      <w:t>2</w:t>
+      <w:t>3</w:t>
     </w:r>
     <w:r>
       <w:rPr>
@@ -1289,7 +1299,7 @@
 </file>
 
 <file path=word/footnotes.xml><?xml version="1.0" encoding="utf-8"?>
-<w:footnotes xmlns:wpc="http://schemas.microsoft.com/office/word/2010/wordprocessingCanvas" xmlns:mc="http://schemas.openxmlformats.org/markup-compatibility/2006" xmlns:o="urn:schemas-microsoft-com:office:office" xmlns:r="http://schemas.openxmlformats.org/officeDocument/2006/relationships" xmlns:m="http://schemas.openxmlformats.org/officeDocument/2006/math" xmlns:v="urn:schemas-microsoft-com:vml" xmlns:wp14="http://schemas.microsoft.com/office/word/2010/wordprocessingDrawing" xmlns:wp="http://schemas.openxmlformats.org/drawingml/2006/wordprocessingDrawing" xmlns:w10="urn:schemas-microsoft-com:office:word" xmlns:w="http://schemas.openxmlformats.org/wordprocessingml/2006/main" xmlns:w14="http://schemas.microsoft.com/office/word/2010/wordml" xmlns:w15="http://schemas.microsoft.com/office/word/2012/wordml" xmlns:wpg="http://schemas.microsoft.com/office/word/2010/wordprocessingGroup" xmlns:wpi="http://schemas.microsoft.com/office/word/2010/wordprocessingInk" xmlns:wne="http://schemas.microsoft.com/office/word/2006/wordml" xmlns:wps="http://schemas.microsoft.com/office/word/2010/wordprocessingShape" mc:Ignorable="w14 w15 wp14">
+<w:footnotes xmlns:wpc="http://schemas.microsoft.com/office/word/2010/wordprocessingCanvas" xmlns:mo="http://schemas.microsoft.com/office/mac/office/2008/main" xmlns:mc="http://schemas.openxmlformats.org/markup-compatibility/2006" xmlns:mv="urn:schemas-microsoft-com:mac:vml" xmlns:o="urn:schemas-microsoft-com:office:office" xmlns:r="http://schemas.openxmlformats.org/officeDocument/2006/relationships" xmlns:m="http://schemas.openxmlformats.org/officeDocument/2006/math" xmlns:v="urn:schemas-microsoft-com:vml" xmlns:wp14="http://schemas.microsoft.com/office/word/2010/wordprocessingDrawing" xmlns:wp="http://schemas.openxmlformats.org/drawingml/2006/wordprocessingDrawing" xmlns:w10="urn:schemas-microsoft-com:office:word" xmlns:w="http://schemas.openxmlformats.org/wordprocessingml/2006/main" xmlns:w14="http://schemas.microsoft.com/office/word/2010/wordml" xmlns:w15="http://schemas.microsoft.com/office/word/2012/wordml" xmlns:wpg="http://schemas.microsoft.com/office/word/2010/wordprocessingGroup" xmlns:wpi="http://schemas.microsoft.com/office/word/2010/wordprocessingInk" xmlns:wne="http://schemas.microsoft.com/office/word/2006/wordml" xmlns:wps="http://schemas.microsoft.com/office/word/2010/wordprocessingShape" mc:Ignorable="w14 w15 wp14">
   <w:footnote w:type="separator" w:id="-1">
     <w:p>
       <w:r>
@@ -1308,8 +1318,8 @@
 </file>
 
 <file path=word/numbering.xml><?xml version="1.0" encoding="utf-8"?>
-<w:numbering xmlns:wpc="http://schemas.microsoft.com/office/word/2010/wordprocessingCanvas" xmlns:mc="http://schemas.openxmlformats.org/markup-compatibility/2006" xmlns:o="urn:schemas-microsoft-com:office:office" xmlns:r="http://schemas.openxmlformats.org/officeDocument/2006/relationships" xmlns:m="http://schemas.openxmlformats.org/officeDocument/2006/math" xmlns:v="urn:schemas-microsoft-com:vml" xmlns:wp14="http://schemas.microsoft.com/office/word/2010/wordprocessingDrawing" xmlns:wp="http://schemas.openxmlformats.org/drawingml/2006/wordprocessingDrawing" xmlns:w10="urn:schemas-microsoft-com:office:word" xmlns:w="http://schemas.openxmlformats.org/wordprocessingml/2006/main" xmlns:w14="http://schemas.microsoft.com/office/word/2010/wordml" xmlns:w15="http://schemas.microsoft.com/office/word/2012/wordml" xmlns:wpg="http://schemas.microsoft.com/office/word/2010/wordprocessingGroup" xmlns:wpi="http://schemas.microsoft.com/office/word/2010/wordprocessingInk" xmlns:wne="http://schemas.microsoft.com/office/word/2006/wordml" xmlns:wps="http://schemas.microsoft.com/office/word/2010/wordprocessingShape" mc:Ignorable="w14 w15 wp14">
-  <w:abstractNum w:abstractNumId="0" w15:restartNumberingAfterBreak="0">
+<w:numbering xmlns:wpc="http://schemas.microsoft.com/office/word/2010/wordprocessingCanvas" xmlns:mo="http://schemas.microsoft.com/office/mac/office/2008/main" xmlns:mc="http://schemas.openxmlformats.org/markup-compatibility/2006" xmlns:mv="urn:schemas-microsoft-com:mac:vml" xmlns:o="urn:schemas-microsoft-com:office:office" xmlns:r="http://schemas.openxmlformats.org/officeDocument/2006/relationships" xmlns:m="http://schemas.openxmlformats.org/officeDocument/2006/math" xmlns:v="urn:schemas-microsoft-com:vml" xmlns:wp14="http://schemas.microsoft.com/office/word/2010/wordprocessingDrawing" xmlns:wp="http://schemas.openxmlformats.org/drawingml/2006/wordprocessingDrawing" xmlns:w10="urn:schemas-microsoft-com:office:word" xmlns:w="http://schemas.openxmlformats.org/wordprocessingml/2006/main" xmlns:w14="http://schemas.microsoft.com/office/word/2010/wordml" xmlns:w15="http://schemas.microsoft.com/office/word/2012/wordml" xmlns:wpg="http://schemas.microsoft.com/office/word/2010/wordprocessingGroup" xmlns:wpi="http://schemas.microsoft.com/office/word/2010/wordprocessingInk" xmlns:wne="http://schemas.microsoft.com/office/word/2006/wordml" xmlns:wps="http://schemas.microsoft.com/office/word/2010/wordprocessingShape" mc:Ignorable="w14 w15 wp14">
+  <w:abstractNum w:abstractNumId="0">
     <w:nsid w:val="0D176502"/>
     <w:multiLevelType w:val="hybridMultilevel"/>
     <w:tmpl w:val="7C961AC6"/>
@@ -1422,7 +1432,7 @@
       </w:rPr>
     </w:lvl>
   </w:abstractNum>
-  <w:abstractNum w:abstractNumId="1" w15:restartNumberingAfterBreak="0">
+  <w:abstractNum w:abstractNumId="1">
     <w:nsid w:val="12DA6D1F"/>
     <w:multiLevelType w:val="hybridMultilevel"/>
     <w:tmpl w:val="1CD2E72A"/>
@@ -1508,7 +1518,7 @@
       </w:pPr>
     </w:lvl>
   </w:abstractNum>
-  <w:abstractNum w:abstractNumId="2" w15:restartNumberingAfterBreak="0">
+  <w:abstractNum w:abstractNumId="2">
     <w:nsid w:val="2C8B03E1"/>
     <w:multiLevelType w:val="hybridMultilevel"/>
     <w:tmpl w:val="1AEC2EBC"/>
@@ -1594,7 +1604,7 @@
       </w:pPr>
     </w:lvl>
   </w:abstractNum>
-  <w:abstractNum w:abstractNumId="3" w15:restartNumberingAfterBreak="0">
+  <w:abstractNum w:abstractNumId="3">
     <w:nsid w:val="47302D6F"/>
     <w:multiLevelType w:val="hybridMultilevel"/>
     <w:tmpl w:val="57F8516A"/>
@@ -1707,7 +1717,7 @@
       </w:rPr>
     </w:lvl>
   </w:abstractNum>
-  <w:abstractNum w:abstractNumId="4" w15:restartNumberingAfterBreak="0">
+  <w:abstractNum w:abstractNumId="4">
     <w:nsid w:val="67410800"/>
     <w:multiLevelType w:val="hybridMultilevel"/>
     <w:tmpl w:val="1BACFCC4"/>
@@ -1793,7 +1803,7 @@
       </w:pPr>
     </w:lvl>
   </w:abstractNum>
-  <w:abstractNum w:abstractNumId="5" w15:restartNumberingAfterBreak="0">
+  <w:abstractNum w:abstractNumId="5">
     <w:nsid w:val="714D669F"/>
     <w:multiLevelType w:val="hybridMultilevel"/>
     <w:tmpl w:val="5D2CC4DE"/>
@@ -1879,7 +1889,7 @@
       </w:pPr>
     </w:lvl>
   </w:abstractNum>
-  <w:abstractNum w:abstractNumId="6" w15:restartNumberingAfterBreak="0">
+  <w:abstractNum w:abstractNumId="6">
     <w:nsid w:val="75731160"/>
     <w:multiLevelType w:val="hybridMultilevel"/>
     <w:tmpl w:val="61C6871A"/>
@@ -2002,7 +2012,7 @@
     </w:rPrDefault>
     <w:pPrDefault/>
   </w:docDefaults>
-  <w:latentStyles w:defLockedState="0" w:defUIPriority="99" w:defSemiHidden="0" w:defUnhideWhenUsed="0" w:defQFormat="0" w:count="371">
+  <w:latentStyles w:defLockedState="0" w:defUIPriority="99" w:defSemiHidden="0" w:defUnhideWhenUsed="0" w:defQFormat="0" w:count="382">
     <w:lsdException w:name="Normal" w:uiPriority="0" w:qFormat="1"/>
     <w:lsdException w:name="heading 1" w:uiPriority="9" w:qFormat="1"/>
     <w:lsdException w:name="heading 2" w:semiHidden="1" w:uiPriority="9" w:unhideWhenUsed="1" w:qFormat="1"/>
@@ -2108,7 +2118,6 @@
     <w:lsdException w:name="HTML Sample" w:semiHidden="1" w:unhideWhenUsed="1"/>
     <w:lsdException w:name="HTML Typewriter" w:semiHidden="1" w:unhideWhenUsed="1"/>
     <w:lsdException w:name="HTML Variable" w:semiHidden="1" w:unhideWhenUsed="1"/>
-    <w:lsdException w:name="Normal Table" w:semiHidden="1" w:unhideWhenUsed="1"/>
     <w:lsdException w:name="annotation subject" w:semiHidden="1" w:unhideWhenUsed="1"/>
     <w:lsdException w:name="No List" w:semiHidden="1" w:unhideWhenUsed="1"/>
     <w:lsdException w:name="Outline List 1" w:semiHidden="1" w:unhideWhenUsed="1"/>
@@ -2154,11 +2163,9 @@
     <w:lsdException w:name="Table Subtle 1" w:semiHidden="1" w:unhideWhenUsed="1"/>
     <w:lsdException w:name="Table Subtle 2" w:semiHidden="1" w:unhideWhenUsed="1"/>
     <w:lsdException w:name="Table Web 1" w:semiHidden="1" w:unhideWhenUsed="1"/>
-    <w:lsdException w:name="Table Web 2" w:semiHidden="1" w:unhideWhenUsed="1"/>
     <w:lsdException w:name="Table Web 3" w:semiHidden="1" w:unhideWhenUsed="1"/>
     <w:lsdException w:name="Balloon Text" w:semiHidden="1" w:unhideWhenUsed="1"/>
     <w:lsdException w:name="Table Grid" w:uiPriority="39"/>
-    <w:lsdException w:name="Table Theme" w:semiHidden="1" w:unhideWhenUsed="1"/>
     <w:lsdException w:name="Placeholder Text" w:semiHidden="1"/>
     <w:lsdException w:name="No Spacing" w:uiPriority="1" w:qFormat="1"/>
     <w:lsdException w:name="Light Shading" w:uiPriority="60"/>
@@ -2374,6 +2381,8 @@
     <w:lsdException w:name="List Table 5 Dark Accent 6" w:uiPriority="50"/>
     <w:lsdException w:name="List Table 6 Colorful Accent 6" w:uiPriority="51"/>
     <w:lsdException w:name="List Table 7 Colorful Accent 6" w:uiPriority="52"/>
+    <w:lsdException w:name="Mention" w:semiHidden="1" w:unhideWhenUsed="1"/>
+    <w:lsdException w:name="Smart Hyperlink" w:semiHidden="1" w:unhideWhenUsed="1"/>
   </w:latentStyles>
   <w:style w:type="paragraph" w:default="1" w:styleId="Normal">
     <w:name w:val="Normal"/>

</xml_diff>